<commit_message>
Added part of section 2 for srs
</commit_message>
<xml_diff>
--- a/documentation/Quark Software Requirements Specification.docx
+++ b/documentation/Quark Software Requirements Specification.docx
@@ -2714,19 +2714,6 @@
     </w:p>
     <w:p>
       <w:pPr>
-        <w:pStyle w:val="template"/>
-      </w:pPr>
-      <w:r>
-        <w:t>&lt;List any other documents or Web addresses to which this SRS refers. These may include user interface style guides, contracts, standards, system requirements specifications, use case documents, or a vision and scope document. Provide enough information so that the reader could access a copy of each reference, including title, author, version number, date, and source or location.&gt;</w:t>
-      </w:r>
-    </w:p>
-    <w:p>
-      <w:pPr>
-        <w:pStyle w:val="template"/>
-      </w:pPr>
-    </w:p>
-    <w:p>
-      <w:pPr>
         <w:pStyle w:val="ListParagraph"/>
         <w:numPr>
           <w:ilvl w:val="0"/>
@@ -2805,6 +2792,12 @@
       <w:bookmarkEnd w:id="17"/>
       <w:bookmarkEnd w:id="18"/>
     </w:p>
+    <w:p/>
+    <w:p>
+      <w:r>
+        <w:t>This system is designed to be a facility for tracking a user’s time during extended work sessions and has many applications such as recording study sessions, research on topics that require great depth and complex writing or development tasks.</w:t>
+      </w:r>
+    </w:p>
     <w:p>
       <w:pPr>
         <w:pStyle w:val="Heading2"/>
@@ -2818,14 +2811,86 @@
       <w:bookmarkEnd w:id="20"/>
     </w:p>
     <w:p>
-      <w:pPr>
-        <w:pStyle w:val="template"/>
-      </w:pPr>
-      <w:r>
-        <w:t>&lt;Describe the context and origin of the product being specified in this SRS. For example, state whether this product is a follow-on member of a product family, a replacement for certain existing systems, or a new, self-contained product. If the SRS defines a component of a larger system, relate the requirements of the larger system to the functionality of this software and identify interfaces between the two. A simple diagram that shows the major components of the overall system, subsystem interconnections, and external interfaces can be helpful.&gt;</w:t>
-      </w:r>
-    </w:p>
-    <w:p/>
+      <w:r>
+        <w:drawing>
+          <wp:anchor distT="0" distB="0" distL="114300" distR="114300" simplePos="0" relativeHeight="251658240" behindDoc="0" locked="0" layoutInCell="1" allowOverlap="0" wp14:anchorId="0063565B" wp14:editId="04CD65BB">
+            <wp:simplePos x="0" y="0"/>
+            <wp:positionH relativeFrom="page">
+              <wp:posOffset>1167729</wp:posOffset>
+            </wp:positionH>
+            <wp:positionV relativeFrom="paragraph">
+              <wp:posOffset>1029970</wp:posOffset>
+            </wp:positionV>
+            <wp:extent cx="5364000" cy="2185200"/>
+            <wp:effectExtent l="0" t="0" r="8255" b="5715"/>
+            <wp:wrapTopAndBottom/>
+            <wp:docPr id="1" name="Picture 1" descr="Diagram&#10;&#10;Description automatically generated"/>
+            <wp:cNvGraphicFramePr>
+              <a:graphicFrameLocks xmlns:a="http://schemas.openxmlformats.org/drawingml/2006/main" noChangeAspect="1"/>
+            </wp:cNvGraphicFramePr>
+            <a:graphic xmlns:a="http://schemas.openxmlformats.org/drawingml/2006/main">
+              <a:graphicData uri="http://schemas.openxmlformats.org/drawingml/2006/picture">
+                <pic:pic xmlns:pic="http://schemas.openxmlformats.org/drawingml/2006/picture">
+                  <pic:nvPicPr>
+                    <pic:cNvPr id="1" name="Picture 1" descr="Diagram&#10;&#10;Description automatically generated"/>
+                    <pic:cNvPicPr/>
+                  </pic:nvPicPr>
+                  <pic:blipFill rotWithShape="1">
+                    <a:blip r:embed="rId10" cstate="print">
+                      <a:extLst>
+                        <a:ext uri="{28A0092B-C50C-407E-A947-70E740481C1C}">
+                          <a14:useLocalDpi xmlns:a14="http://schemas.microsoft.com/office/drawing/2010/main" val="0"/>
+                        </a:ext>
+                      </a:extLst>
+                    </a:blip>
+                    <a:srcRect l="3833" t="16855" r="6786" b="8178"/>
+                    <a:stretch/>
+                  </pic:blipFill>
+                  <pic:spPr bwMode="auto">
+                    <a:xfrm>
+                      <a:off x="0" y="0"/>
+                      <a:ext cx="5364000" cy="2185200"/>
+                    </a:xfrm>
+                    <a:prstGeom prst="rect">
+                      <a:avLst/>
+                    </a:prstGeom>
+                    <a:ln>
+                      <a:noFill/>
+                    </a:ln>
+                    <a:extLst>
+                      <a:ext uri="{53640926-AAD7-44D8-BBD7-CCE9431645EC}">
+                        <a14:shadowObscured xmlns:a14="http://schemas.microsoft.com/office/drawing/2010/main"/>
+                      </a:ext>
+                    </a:extLst>
+                  </pic:spPr>
+                </pic:pic>
+              </a:graphicData>
+            </a:graphic>
+            <wp14:sizeRelH relativeFrom="page">
+              <wp14:pctWidth>0</wp14:pctWidth>
+            </wp14:sizeRelH>
+            <wp14:sizeRelV relativeFrom="page">
+              <wp14:pctHeight>0</wp14:pctHeight>
+            </wp14:sizeRelV>
+          </wp:anchor>
+        </w:drawing>
+      </w:r>
+      <w:r>
+        <w:t xml:space="preserve">The time tracking application is broken down into a back-end, website and desktop application. The back-end serves as the data storage system where custom user </w:t>
+      </w:r>
+      <w:r>
+        <w:t>implementations</w:t>
+      </w:r>
+      <w:r>
+        <w:t xml:space="preserve"> can access the infrastructure for tracked session storage. The website is where the </w:t>
+      </w:r>
+      <w:r>
+        <w:t>user may view their tracked information in a standard format and view the stats of other users of the system. The desktop application serves as a simple, minimal method to track their work sessions and upload the data to the back-end system.</w:t>
+      </w:r>
+      <w:r>
+        <w:t xml:space="preserve"> </w:t>
+      </w:r>
+    </w:p>
     <w:p/>
     <w:p>
       <w:pPr>
@@ -2840,15 +2905,158 @@
       <w:bookmarkEnd w:id="22"/>
     </w:p>
     <w:p>
-      <w:pPr>
-        <w:pStyle w:val="template"/>
-      </w:pPr>
-      <w:r>
-        <w:t>&lt;Summarize the major functions the product must perform or must let the user perform. Details will be provided in Section 3, so only a high level summary (such as a bullet list) is needed here. Organize the functions to make them understandable to any reader of the SRS. A picture of the major groups of related requirements and how they relate, such as a top level data flow diagram or object class diagram, is often effective.&gt;</w:t>
+      <w:r>
+        <w:t>The functionality is split between the website where insight is generated and the desktop app which serves as a method of time tracking via a fixed timer. The functions are labelled for where they will need implementing to meet the user requirements.</w:t>
       </w:r>
     </w:p>
     <w:p/>
-    <w:p/>
+    <w:p>
+      <w:pPr>
+        <w:pStyle w:val="ListParagraph"/>
+        <w:numPr>
+          <w:ilvl w:val="0"/>
+          <w:numId w:val="5"/>
+        </w:numPr>
+      </w:pPr>
+      <w:r>
+        <w:t>Signup</w:t>
+      </w:r>
+      <w:r>
+        <w:t xml:space="preserve"> (Website &amp; Application)</w:t>
+      </w:r>
+    </w:p>
+    <w:p>
+      <w:pPr>
+        <w:pStyle w:val="ListParagraph"/>
+        <w:numPr>
+          <w:ilvl w:val="0"/>
+          <w:numId w:val="5"/>
+        </w:numPr>
+      </w:pPr>
+      <w:r>
+        <w:t>Login</w:t>
+      </w:r>
+      <w:r>
+        <w:t xml:space="preserve"> </w:t>
+      </w:r>
+      <w:r>
+        <w:t>(Website &amp; Application)</w:t>
+      </w:r>
+    </w:p>
+    <w:p>
+      <w:pPr>
+        <w:pStyle w:val="ListParagraph"/>
+        <w:numPr>
+          <w:ilvl w:val="0"/>
+          <w:numId w:val="5"/>
+        </w:numPr>
+      </w:pPr>
+      <w:r>
+        <w:t>Start timer</w:t>
+      </w:r>
+      <w:r>
+        <w:t xml:space="preserve"> </w:t>
+      </w:r>
+      <w:r>
+        <w:t>(Application)</w:t>
+      </w:r>
+    </w:p>
+    <w:p>
+      <w:pPr>
+        <w:pStyle w:val="ListParagraph"/>
+        <w:numPr>
+          <w:ilvl w:val="0"/>
+          <w:numId w:val="5"/>
+        </w:numPr>
+      </w:pPr>
+      <w:r>
+        <w:t>Stop timer</w:t>
+      </w:r>
+      <w:r>
+        <w:t xml:space="preserve"> </w:t>
+      </w:r>
+      <w:r>
+        <w:t>(Application)</w:t>
+      </w:r>
+    </w:p>
+    <w:p>
+      <w:pPr>
+        <w:pStyle w:val="ListParagraph"/>
+        <w:numPr>
+          <w:ilvl w:val="0"/>
+          <w:numId w:val="5"/>
+        </w:numPr>
+      </w:pPr>
+      <w:r>
+        <w:t>Log 30 minute session</w:t>
+      </w:r>
+      <w:r>
+        <w:t xml:space="preserve"> </w:t>
+      </w:r>
+      <w:r>
+        <w:t>(Application)</w:t>
+      </w:r>
+    </w:p>
+    <w:p>
+      <w:pPr>
+        <w:pStyle w:val="ListParagraph"/>
+        <w:numPr>
+          <w:ilvl w:val="0"/>
+          <w:numId w:val="5"/>
+        </w:numPr>
+      </w:pPr>
+      <w:r>
+        <w:t>View personal historic stats</w:t>
+      </w:r>
+      <w:r>
+        <w:t xml:space="preserve"> </w:t>
+      </w:r>
+      <w:r>
+        <w:t>(</w:t>
+      </w:r>
+      <w:r>
+        <w:t>Website</w:t>
+      </w:r>
+      <w:r>
+        <w:t>)</w:t>
+      </w:r>
+    </w:p>
+    <w:p>
+      <w:pPr>
+        <w:pStyle w:val="ListParagraph"/>
+        <w:numPr>
+          <w:ilvl w:val="0"/>
+          <w:numId w:val="5"/>
+        </w:numPr>
+      </w:pPr>
+      <w:r>
+        <w:t>View other user’s historic stats</w:t>
+      </w:r>
+      <w:r>
+        <w:t xml:space="preserve"> (Website)</w:t>
+      </w:r>
+    </w:p>
+    <w:p>
+      <w:pPr>
+        <w:pStyle w:val="ListParagraph"/>
+        <w:numPr>
+          <w:ilvl w:val="0"/>
+          <w:numId w:val="5"/>
+        </w:numPr>
+      </w:pPr>
+      <w:r>
+        <w:t xml:space="preserve">View </w:t>
+      </w:r>
+      <w:r>
+        <w:t>leader board</w:t>
+      </w:r>
+      <w:r>
+        <w:t xml:space="preserve"> of all users</w:t>
+      </w:r>
+      <w:r>
+        <w:t xml:space="preserve"> (Website)</w:t>
+      </w:r>
+    </w:p>
     <w:p>
       <w:pPr>
         <w:pStyle w:val="Heading2"/>
@@ -2856,6 +3064,7 @@
       <w:bookmarkStart w:id="23" w:name="_Toc439994676"/>
       <w:bookmarkStart w:id="24" w:name="_Toc104121908"/>
       <w:r>
+        <w:lastRenderedPageBreak/>
         <w:t>User Classes and Characteristics</w:t>
       </w:r>
       <w:bookmarkEnd w:id="23"/>
@@ -2870,7 +3079,11 @@
       </w:r>
     </w:p>
     <w:p/>
-    <w:p/>
+    <w:p>
+      <w:r>
+        <w:t>[this is fake peeps to model the product for]</w:t>
+      </w:r>
+    </w:p>
     <w:p>
       <w:pPr>
         <w:pStyle w:val="Heading2"/>
@@ -2892,6 +3105,46 @@
       </w:r>
     </w:p>
     <w:p/>
+    <w:p>
+      <w:r>
+        <w:t xml:space="preserve">Desktop app supported on any desktop (any </w:t>
+      </w:r>
+      <w:proofErr w:type="spellStart"/>
+      <w:r>
+        <w:t>os</w:t>
+      </w:r>
+      <w:proofErr w:type="spellEnd"/>
+      <w:r>
+        <w:t xml:space="preserve"> with java </w:t>
+      </w:r>
+      <w:r>
+        <w:t xml:space="preserve">and </w:t>
+      </w:r>
+      <w:proofErr w:type="spellStart"/>
+      <w:r>
+        <w:t>javafx</w:t>
+      </w:r>
+      <w:proofErr w:type="spellEnd"/>
+      <w:r>
+        <w:t xml:space="preserve"> </w:t>
+      </w:r>
+      <w:r>
+        <w:t>support)</w:t>
+      </w:r>
+    </w:p>
+    <w:p>
+      <w:r>
+        <w:t xml:space="preserve">Website accessible from any modern browser with </w:t>
+      </w:r>
+      <w:proofErr w:type="spellStart"/>
+      <w:r>
+        <w:t>javascript</w:t>
+      </w:r>
+      <w:proofErr w:type="spellEnd"/>
+      <w:r>
+        <w:t xml:space="preserve"> support</w:t>
+      </w:r>
+    </w:p>
     <w:p/>
     <w:p>
       <w:pPr>
@@ -3453,7 +3706,7 @@
       </w:r>
     </w:p>
     <w:sectPr>
-      <w:headerReference w:type="default" r:id="rId10"/>
+      <w:headerReference w:type="default" r:id="rId11"/>
       <w:pgSz w:w="12240" w:h="15840" w:code="1"/>
       <w:pgMar w:top="1440" w:right="1296" w:bottom="1440" w:left="1296" w:header="720" w:footer="720" w:gutter="0"/>
       <w:pgNumType w:start="1"/>
@@ -3690,6 +3943,119 @@
     </w:lvl>
   </w:abstractNum>
   <w:abstractNum w:abstractNumId="1" w15:restartNumberingAfterBreak="0">
+    <w:nsid w:val="11227024"/>
+    <w:multiLevelType w:val="hybridMultilevel"/>
+    <w:tmpl w:val="E70E93F8"/>
+    <w:lvl w:ilvl="0" w:tplc="08090001">
+      <w:start w:val="1"/>
+      <w:numFmt w:val="bullet"/>
+      <w:lvlText w:val=""/>
+      <w:lvlJc w:val="left"/>
+      <w:pPr>
+        <w:ind w:left="720" w:hanging="360"/>
+      </w:pPr>
+      <w:rPr>
+        <w:rFonts w:ascii="Symbol" w:hAnsi="Symbol" w:hint="default"/>
+      </w:rPr>
+    </w:lvl>
+    <w:lvl w:ilvl="1" w:tplc="08090003" w:tentative="1">
+      <w:start w:val="1"/>
+      <w:numFmt w:val="bullet"/>
+      <w:lvlText w:val="o"/>
+      <w:lvlJc w:val="left"/>
+      <w:pPr>
+        <w:ind w:left="1440" w:hanging="360"/>
+      </w:pPr>
+      <w:rPr>
+        <w:rFonts w:ascii="Courier New" w:hAnsi="Courier New" w:cs="Courier New" w:hint="default"/>
+      </w:rPr>
+    </w:lvl>
+    <w:lvl w:ilvl="2" w:tplc="08090005" w:tentative="1">
+      <w:start w:val="1"/>
+      <w:numFmt w:val="bullet"/>
+      <w:lvlText w:val=""/>
+      <w:lvlJc w:val="left"/>
+      <w:pPr>
+        <w:ind w:left="2160" w:hanging="360"/>
+      </w:pPr>
+      <w:rPr>
+        <w:rFonts w:ascii="Wingdings" w:hAnsi="Wingdings" w:hint="default"/>
+      </w:rPr>
+    </w:lvl>
+    <w:lvl w:ilvl="3" w:tplc="08090001" w:tentative="1">
+      <w:start w:val="1"/>
+      <w:numFmt w:val="bullet"/>
+      <w:lvlText w:val=""/>
+      <w:lvlJc w:val="left"/>
+      <w:pPr>
+        <w:ind w:left="2880" w:hanging="360"/>
+      </w:pPr>
+      <w:rPr>
+        <w:rFonts w:ascii="Symbol" w:hAnsi="Symbol" w:hint="default"/>
+      </w:rPr>
+    </w:lvl>
+    <w:lvl w:ilvl="4" w:tplc="08090003" w:tentative="1">
+      <w:start w:val="1"/>
+      <w:numFmt w:val="bullet"/>
+      <w:lvlText w:val="o"/>
+      <w:lvlJc w:val="left"/>
+      <w:pPr>
+        <w:ind w:left="3600" w:hanging="360"/>
+      </w:pPr>
+      <w:rPr>
+        <w:rFonts w:ascii="Courier New" w:hAnsi="Courier New" w:cs="Courier New" w:hint="default"/>
+      </w:rPr>
+    </w:lvl>
+    <w:lvl w:ilvl="5" w:tplc="08090005" w:tentative="1">
+      <w:start w:val="1"/>
+      <w:numFmt w:val="bullet"/>
+      <w:lvlText w:val=""/>
+      <w:lvlJc w:val="left"/>
+      <w:pPr>
+        <w:ind w:left="4320" w:hanging="360"/>
+      </w:pPr>
+      <w:rPr>
+        <w:rFonts w:ascii="Wingdings" w:hAnsi="Wingdings" w:hint="default"/>
+      </w:rPr>
+    </w:lvl>
+    <w:lvl w:ilvl="6" w:tplc="08090001" w:tentative="1">
+      <w:start w:val="1"/>
+      <w:numFmt w:val="bullet"/>
+      <w:lvlText w:val=""/>
+      <w:lvlJc w:val="left"/>
+      <w:pPr>
+        <w:ind w:left="5040" w:hanging="360"/>
+      </w:pPr>
+      <w:rPr>
+        <w:rFonts w:ascii="Symbol" w:hAnsi="Symbol" w:hint="default"/>
+      </w:rPr>
+    </w:lvl>
+    <w:lvl w:ilvl="7" w:tplc="08090003" w:tentative="1">
+      <w:start w:val="1"/>
+      <w:numFmt w:val="bullet"/>
+      <w:lvlText w:val="o"/>
+      <w:lvlJc w:val="left"/>
+      <w:pPr>
+        <w:ind w:left="5760" w:hanging="360"/>
+      </w:pPr>
+      <w:rPr>
+        <w:rFonts w:ascii="Courier New" w:hAnsi="Courier New" w:cs="Courier New" w:hint="default"/>
+      </w:rPr>
+    </w:lvl>
+    <w:lvl w:ilvl="8" w:tplc="08090005" w:tentative="1">
+      <w:start w:val="1"/>
+      <w:numFmt w:val="bullet"/>
+      <w:lvlText w:val=""/>
+      <w:lvlJc w:val="left"/>
+      <w:pPr>
+        <w:ind w:left="6480" w:hanging="360"/>
+      </w:pPr>
+      <w:rPr>
+        <w:rFonts w:ascii="Wingdings" w:hAnsi="Wingdings" w:hint="default"/>
+      </w:rPr>
+    </w:lvl>
+  </w:abstractNum>
+  <w:abstractNum w:abstractNumId="2" w15:restartNumberingAfterBreak="0">
     <w:nsid w:val="53CA2CB6"/>
     <w:multiLevelType w:val="hybridMultilevel"/>
     <w:tmpl w:val="02246E0E"/>
@@ -3829,7 +4195,7 @@
       </w:rPr>
     </w:lvl>
   </w:abstractNum>
-  <w:abstractNum w:abstractNumId="2" w15:restartNumberingAfterBreak="0">
+  <w:abstractNum w:abstractNumId="3" w15:restartNumberingAfterBreak="0">
     <w:nsid w:val="5F075455"/>
     <w:multiLevelType w:val="hybridMultilevel"/>
     <w:tmpl w:val="01DA5656"/>
@@ -3918,7 +4284,7 @@
       </w:pPr>
     </w:lvl>
   </w:abstractNum>
-  <w:abstractNum w:abstractNumId="3" w15:restartNumberingAfterBreak="0">
+  <w:abstractNum w:abstractNumId="4" w15:restartNumberingAfterBreak="0">
     <w:nsid w:val="740C3B59"/>
     <w:multiLevelType w:val="hybridMultilevel"/>
     <w:tmpl w:val="299EF5C0"/>
@@ -4035,13 +4401,16 @@
     <w:abstractNumId w:val="0"/>
   </w:num>
   <w:num w:numId="2" w16cid:durableId="1406684650">
+    <w:abstractNumId w:val="3"/>
+  </w:num>
+  <w:num w:numId="3" w16cid:durableId="1920215560">
     <w:abstractNumId w:val="2"/>
   </w:num>
-  <w:num w:numId="3" w16cid:durableId="1920215560">
+  <w:num w:numId="4" w16cid:durableId="1653563120">
+    <w:abstractNumId w:val="4"/>
+  </w:num>
+  <w:num w:numId="5" w16cid:durableId="726610143">
     <w:abstractNumId w:val="1"/>
-  </w:num>
-  <w:num w:numId="4" w16cid:durableId="1653563120">
-    <w:abstractNumId w:val="3"/>
   </w:num>
 </w:numbering>
 </file>

</xml_diff>

<commit_message>
Added up to system requirements
</commit_message>
<xml_diff>
--- a/documentation/Quark Software Requirements Specification.docx
+++ b/documentation/Quark Software Requirements Specification.docx
@@ -2812,6 +2812,9 @@
     </w:p>
     <w:p>
       <w:r>
+        <w:rPr>
+          <w:noProof/>
+        </w:rPr>
         <w:drawing>
           <wp:anchor distT="0" distB="0" distL="114300" distR="114300" simplePos="0" relativeHeight="251658240" behindDoc="0" locked="0" layoutInCell="1" allowOverlap="0" wp14:anchorId="0063565B" wp14:editId="04CD65BB">
             <wp:simplePos x="0" y="0"/>
@@ -2937,10 +2940,7 @@
         <w:t>Login</w:t>
       </w:r>
       <w:r>
-        <w:t xml:space="preserve"> </w:t>
-      </w:r>
-      <w:r>
-        <w:t>(Website &amp; Application)</w:t>
+        <w:t xml:space="preserve"> (Website &amp; Application)</w:t>
       </w:r>
     </w:p>
     <w:p>
@@ -2955,10 +2955,7 @@
         <w:t>Start timer</w:t>
       </w:r>
       <w:r>
-        <w:t xml:space="preserve"> </w:t>
-      </w:r>
-      <w:r>
-        <w:t>(Application)</w:t>
+        <w:t xml:space="preserve"> (Application)</w:t>
       </w:r>
     </w:p>
     <w:p>
@@ -2973,10 +2970,7 @@
         <w:t>Stop timer</w:t>
       </w:r>
       <w:r>
-        <w:t xml:space="preserve"> </w:t>
-      </w:r>
-      <w:r>
-        <w:t>(Application)</w:t>
+        <w:t xml:space="preserve"> (Application)</w:t>
       </w:r>
     </w:p>
     <w:p>
@@ -2991,10 +2985,7 @@
         <w:t>Log 30 minute session</w:t>
       </w:r>
       <w:r>
-        <w:t xml:space="preserve"> </w:t>
-      </w:r>
-      <w:r>
-        <w:t>(Application)</w:t>
+        <w:t xml:space="preserve"> (Application)</w:t>
       </w:r>
     </w:p>
     <w:p>
@@ -3009,16 +3000,7 @@
         <w:t>View personal historic stats</w:t>
       </w:r>
       <w:r>
-        <w:t xml:space="preserve"> </w:t>
-      </w:r>
-      <w:r>
-        <w:t>(</w:t>
-      </w:r>
-      <w:r>
-        <w:t>Website</w:t>
-      </w:r>
-      <w:r>
-        <w:t>)</w:t>
+        <w:t xml:space="preserve"> (Website)</w:t>
       </w:r>
     </w:p>
     <w:p>
@@ -3071,17 +3053,38 @@
       <w:bookmarkEnd w:id="24"/>
     </w:p>
     <w:p>
-      <w:pPr>
-        <w:pStyle w:val="template"/>
-      </w:pPr>
-      <w:r>
-        <w:t>&lt;Identify the various user classes that you anticipate will use this product. User classes may be differentiated based on frequency of use, subset of product functions used, technical expertise, security or privilege levels, educational level, or experience. Describe the pertinent characteristics of each user class. Certain requirements may pertain only to certain user classes. Distinguish the most important user classes for this product from those who are less important to satisfy.&gt;</w:t>
+      <w:r>
+        <w:t>There are three types of users in this system. The first two are authorised users and the third is non-authorised users. The first is the administrator. They have direct access to the server and thus the data, infrastructure and source code. They will be responsible for hosting and managing the services exposed to the second type of user.</w:t>
       </w:r>
     </w:p>
     <w:p/>
     <w:p>
       <w:r>
-        <w:t>[this is fake peeps to model the product for]</w:t>
+        <w:t xml:space="preserve">The second type of user is the end user. They are the authorised users, customers, who </w:t>
+      </w:r>
+      <w:r>
+        <w:t xml:space="preserve">have </w:t>
+      </w:r>
+      <w:r>
+        <w:t>sign</w:t>
+      </w:r>
+      <w:r>
+        <w:t>ed</w:t>
+      </w:r>
+      <w:r>
+        <w:t xml:space="preserve"> up for the service and operate the desktop application. Their main interaction is via the use of the timer and accessing their profile via the website or API.</w:t>
+      </w:r>
+    </w:p>
+    <w:p/>
+    <w:p>
+      <w:r>
+        <w:t>The third type of user is the unauthorised user. They have not signed up for the service and as a result have no profile data of their own on the system. They may wish to access other end user’s data on the system which they are not allowed access to until they have signed up for the service, becoming an end user.</w:t>
+      </w:r>
+    </w:p>
+    <w:p/>
+    <w:p>
+      <w:r>
+        <w:t>All of these users must have basic computer skills which include working with a web browser such as Google Chrome or Mozilla Firefox. Since all interactions with the UI of the desktop and website, the system cannot be used without access and knowledge of how desktop applications and specifically web browser functionality as part of their operating system.</w:t>
       </w:r>
     </w:p>
     <w:p>
@@ -3097,55 +3100,22 @@
       <w:bookmarkEnd w:id="26"/>
     </w:p>
     <w:p>
-      <w:pPr>
-        <w:pStyle w:val="template"/>
-      </w:pPr>
-      <w:r>
-        <w:t>&lt;Describe the environment in which the software will operate, including the hardware platform, operating system and versions, and any other software components or applications with which it must peacefully coexist.&gt;</w:t>
+      <w:r>
+        <w:t>The desktop application will be supported on any desktop or laptop device running an up-to-date version of the Windows, MacOS or Linux operating system</w:t>
+      </w:r>
+      <w:r>
+        <w:t>s</w:t>
+      </w:r>
+      <w:r>
+        <w:t>.</w:t>
       </w:r>
     </w:p>
     <w:p/>
     <w:p>
       <w:r>
-        <w:t xml:space="preserve">Desktop app supported on any desktop (any </w:t>
-      </w:r>
-      <w:proofErr w:type="spellStart"/>
-      <w:r>
-        <w:t>os</w:t>
-      </w:r>
-      <w:proofErr w:type="spellEnd"/>
-      <w:r>
-        <w:t xml:space="preserve"> with java </w:t>
-      </w:r>
-      <w:r>
-        <w:t xml:space="preserve">and </w:t>
-      </w:r>
-      <w:proofErr w:type="spellStart"/>
-      <w:r>
-        <w:t>javafx</w:t>
-      </w:r>
-      <w:proofErr w:type="spellEnd"/>
-      <w:r>
-        <w:t xml:space="preserve"> </w:t>
-      </w:r>
-      <w:r>
-        <w:t>support)</w:t>
-      </w:r>
-    </w:p>
-    <w:p>
-      <w:r>
-        <w:t xml:space="preserve">Website accessible from any modern browser with </w:t>
-      </w:r>
-      <w:proofErr w:type="spellStart"/>
-      <w:r>
-        <w:t>javascript</w:t>
-      </w:r>
-      <w:proofErr w:type="spellEnd"/>
-      <w:r>
-        <w:t xml:space="preserve"> support</w:t>
-      </w:r>
-    </w:p>
-    <w:p/>
+        <w:t>The website will be accessible by any modern web browser from any device with a minimum screen resolution of 280x360 and JavaScript support.</w:t>
+      </w:r>
+    </w:p>
     <w:p>
       <w:pPr>
         <w:pStyle w:val="Heading2"/>
@@ -3160,13 +3130,67 @@
     </w:p>
     <w:p>
       <w:pPr>
-        <w:pStyle w:val="template"/>
-      </w:pPr>
-      <w:r>
-        <w:t>&lt;Describe any items or issues that will limit the options available to the developers. These might include: corporate or regulatory policies; hardware limitations (timing requirements, memory requirements); interfaces to other applications; specific technologies, tools, and databases to be used; parallel operations; language requirements; communications protocols; security considerations; design conventions or programming standards (for example, if the customer’s organization will be responsible for maintaining the delivered software).&gt;</w:t>
-      </w:r>
-    </w:p>
-    <w:p/>
+        <w:pStyle w:val="ListParagraph"/>
+        <w:numPr>
+          <w:ilvl w:val="0"/>
+          <w:numId w:val="6"/>
+        </w:numPr>
+      </w:pPr>
+      <w:r>
+        <w:t>Data must be stored in a relational database for fast queries and optimal storage</w:t>
+      </w:r>
+    </w:p>
+    <w:p>
+      <w:pPr>
+        <w:pStyle w:val="ListParagraph"/>
+        <w:numPr>
+          <w:ilvl w:val="0"/>
+          <w:numId w:val="6"/>
+        </w:numPr>
+      </w:pPr>
+      <w:r>
+        <w:t>Passwords must be stored encrypted via a salt and hash function</w:t>
+      </w:r>
+    </w:p>
+    <w:p>
+      <w:pPr>
+        <w:pStyle w:val="ListParagraph"/>
+        <w:numPr>
+          <w:ilvl w:val="0"/>
+          <w:numId w:val="6"/>
+        </w:numPr>
+      </w:pPr>
+      <w:r>
+        <w:t>Unauthorised users must not be allowed to interact with the data via the website or associated API</w:t>
+      </w:r>
+    </w:p>
+    <w:p>
+      <w:pPr>
+        <w:pStyle w:val="ListParagraph"/>
+        <w:numPr>
+          <w:ilvl w:val="0"/>
+          <w:numId w:val="6"/>
+        </w:numPr>
+      </w:pPr>
+      <w:r>
+        <w:t>Secure communication between server and client via HTTPS connections</w:t>
+      </w:r>
+    </w:p>
+    <w:p>
+      <w:pPr>
+        <w:pStyle w:val="ListParagraph"/>
+        <w:numPr>
+          <w:ilvl w:val="0"/>
+          <w:numId w:val="6"/>
+        </w:numPr>
+      </w:pPr>
+      <w:r>
+        <w:t xml:space="preserve">Robust enough to handle server </w:t>
+      </w:r>
+      <w:r>
+        <w:t>error responses and notify the end user</w:t>
+      </w:r>
+    </w:p>
     <w:p/>
     <w:p>
       <w:pPr>
@@ -3181,114 +3205,129 @@
       <w:bookmarkEnd w:id="30"/>
     </w:p>
     <w:p>
-      <w:pPr>
-        <w:pStyle w:val="template"/>
-      </w:pPr>
-      <w:r>
-        <w:t>&lt;List the user documentation components (such as user manuals, on-line help, and tutorials) that will be delivered along with the software. Identify any known user documentation delivery formats or standards.&gt;</w:t>
+      <w:r>
+        <w:t>Along side the source code for the application and website, a PDF manual for the server-side API will be available for the developer audience.</w:t>
       </w:r>
     </w:p>
     <w:p/>
-    <w:p/>
-    <w:p>
-      <w:pPr>
-        <w:pStyle w:val="Heading2"/>
-      </w:pPr>
-      <w:bookmarkStart w:id="31" w:name="_Toc439994680"/>
-      <w:bookmarkStart w:id="32" w:name="_Toc104121912"/>
-      <w:r>
-        <w:t>Assumptions and Dependencies</w:t>
+    <w:p>
+      <w:pPr>
+        <w:pStyle w:val="Heading1"/>
+      </w:pPr>
+      <w:bookmarkStart w:id="31" w:name="_Toc439994682"/>
+      <w:bookmarkStart w:id="32" w:name="_Toc104121913"/>
+      <w:r>
+        <w:lastRenderedPageBreak/>
+        <w:t>External Interface Requirements</w:t>
       </w:r>
       <w:bookmarkEnd w:id="31"/>
       <w:bookmarkEnd w:id="32"/>
     </w:p>
     <w:p>
       <w:pPr>
-        <w:pStyle w:val="template"/>
-      </w:pPr>
-      <w:r>
-        <w:t>&lt;List any assumed factors (as opposed to known facts) that could affect the requirements stated in the SRS. These could include third-party or commercial components that you plan to use, issues around the development or operating environment, or constraints. The project could be affected if these assumptions are incorrect, are not shared, or change. Also identify any dependencies the project has on external factors, such as software components that you intend to reuse from another project, unless they are already documented elsewhere (for example, in the vision and scope document or the project plan).&gt;</w:t>
-      </w:r>
-    </w:p>
-    <w:p>
-      <w:pPr>
-        <w:pStyle w:val="Heading1"/>
-      </w:pPr>
-      <w:bookmarkStart w:id="33" w:name="_Toc439994682"/>
-      <w:bookmarkStart w:id="34" w:name="_Toc104121913"/>
-      <w:r>
-        <w:lastRenderedPageBreak/>
-        <w:t>External Interface Requirements</w:t>
+        <w:pStyle w:val="Heading2"/>
+      </w:pPr>
+      <w:bookmarkStart w:id="33" w:name="_Toc104121914"/>
+      <w:r>
+        <w:t>User Interfaces</w:t>
       </w:r>
       <w:bookmarkEnd w:id="33"/>
+    </w:p>
+    <w:p>
+      <w:r>
+        <w:t>On the website, there will be a navigation panel that allows easy access to traverse between any pages. This will have a wildcard link that, depending on login status and active screen, will show different links.</w:t>
+      </w:r>
+    </w:p>
+    <w:p/>
+    <w:p>
+      <w:r>
+        <w:t>The pages must conform to a standard layout and scheme being mobile responsive and mutable for desktop use.</w:t>
+      </w:r>
+    </w:p>
+    <w:p/>
+    <w:p>
+      <w:r>
+        <w:t>The desktop application must remain small in size and be unobtrusive to the user’s view. To ensure its focus is available, the window will remain top most compared to other apps on the screen.</w:t>
+      </w:r>
+    </w:p>
+    <w:p>
+      <w:pPr>
+        <w:pStyle w:val="Heading2"/>
+      </w:pPr>
+      <w:bookmarkStart w:id="34" w:name="_Toc439994684"/>
+      <w:bookmarkStart w:id="35" w:name="_Toc104121915"/>
+      <w:r>
+        <w:t>Hardware Interfaces</w:t>
+      </w:r>
       <w:bookmarkEnd w:id="34"/>
+      <w:bookmarkEnd w:id="35"/>
+    </w:p>
+    <w:p>
+      <w:r>
+        <w:t>The websites will be accessible via mobile and desktop devices with varying screen sizes. This must be taken into consideration for layout and design factors.</w:t>
+      </w:r>
     </w:p>
     <w:p>
       <w:pPr>
         <w:pStyle w:val="Heading2"/>
       </w:pPr>
-      <w:bookmarkStart w:id="35" w:name="_Toc104121914"/>
-      <w:r>
-        <w:t>User Interfaces</w:t>
-      </w:r>
-      <w:bookmarkEnd w:id="35"/>
-    </w:p>
-    <w:p>
-      <w:pPr>
-        <w:pStyle w:val="template"/>
-      </w:pPr>
-      <w:r>
-        <w:t>&lt;Describe the logical characteristics of each interface between the software product and the users. This may include sample screen images, any GUI standards or product family style guides that are to be followed, screen layout constraints, standard buttons and functions (e.g., help) that will appear on every screen, keyboard shortcuts, error message display standards, and so on. Define the software components for which a user interface is needed. Details of the user interface design should be documented in a separate user interface specification.&gt;</w:t>
-      </w:r>
-    </w:p>
-    <w:p>
-      <w:pPr>
-        <w:pStyle w:val="Heading2"/>
-      </w:pPr>
-      <w:bookmarkStart w:id="36" w:name="_Toc439994684"/>
-      <w:bookmarkStart w:id="37" w:name="_Toc104121915"/>
-      <w:r>
-        <w:t>Hardware Interfaces</w:t>
+      <w:bookmarkStart w:id="36" w:name="_Toc439994685"/>
+      <w:bookmarkStart w:id="37" w:name="_Toc104121916"/>
+      <w:r>
+        <w:t>Software Interfaces</w:t>
       </w:r>
       <w:bookmarkEnd w:id="36"/>
       <w:bookmarkEnd w:id="37"/>
     </w:p>
     <w:p>
-      <w:pPr>
-        <w:pStyle w:val="template"/>
-      </w:pPr>
-      <w:r>
-        <w:t>&lt;Describe the logical and physical characteristics of each interface between the software product and the hardware components of the system. This may include the supported device types, the nature of the data and control interactions between the software and the hardware, and communication protocols to be used.&gt;</w:t>
+      <w:r>
+        <w:t xml:space="preserve">The website and application will both share a connection to a server-side database via an API. This API will be public facing allowing direct interaction with it. All data stored in the database will only be visible via the API reducing the attack </w:t>
+      </w:r>
+      <w:r>
+        <w:t>surface.</w:t>
+      </w:r>
+    </w:p>
+    <w:p/>
+    <w:p>
+      <w:r>
+        <w:t>These communications must be over an encrypted connection via HTTPS.</w:t>
       </w:r>
     </w:p>
     <w:p>
       <w:pPr>
         <w:pStyle w:val="Heading2"/>
       </w:pPr>
-      <w:bookmarkStart w:id="38" w:name="_Toc439994685"/>
-      <w:bookmarkStart w:id="39" w:name="_Toc104121916"/>
-      <w:r>
-        <w:t>Software Interfaces</w:t>
+      <w:bookmarkStart w:id="38" w:name="_Toc439994686"/>
+      <w:bookmarkStart w:id="39" w:name="_Toc104121917"/>
+      <w:r>
+        <w:t>Communications Interfaces</w:t>
       </w:r>
       <w:bookmarkEnd w:id="38"/>
       <w:bookmarkEnd w:id="39"/>
     </w:p>
     <w:p>
-      <w:pPr>
-        <w:pStyle w:val="template"/>
-      </w:pPr>
-      <w:r>
-        <w:t>&lt;Describe the connections between this product and other specific software components (name and version), including databases, operating systems, tools, libraries, and integrated commercial components. Identify the data items or messages coming into the system and going out and describe the purpose of each. Describe the services needed and the nature of communications. Refer to documents that describe detailed application programming interface protocols. Identify data that will be shared across software components. If the data sharing mechanism must be implemented in a specific way (for example, use of a global data area in a multitasking operating system), specify this as an implementation constraint.&gt;</w:t>
-      </w:r>
-    </w:p>
-    <w:p>
-      <w:pPr>
-        <w:pStyle w:val="Heading2"/>
-      </w:pPr>
-      <w:bookmarkStart w:id="40" w:name="_Toc439994686"/>
-      <w:bookmarkStart w:id="41" w:name="_Toc104121917"/>
-      <w:r>
-        <w:t>Communications Interfaces</w:t>
+      <w:r>
+        <w:t>C</w:t>
+      </w:r>
+      <w:r>
+        <w:t xml:space="preserve">ommunications </w:t>
+      </w:r>
+      <w:r>
+        <w:t xml:space="preserve">via the API and website </w:t>
+      </w:r>
+      <w:r>
+        <w:t>must be over an encrypted connection via HTTPS.</w:t>
+      </w:r>
+    </w:p>
+    <w:p>
+      <w:pPr>
+        <w:pStyle w:val="Heading1"/>
+      </w:pPr>
+      <w:bookmarkStart w:id="40" w:name="_Toc439994687"/>
+      <w:bookmarkStart w:id="41" w:name="_Toc104121918"/>
+      <w:r>
+        <w:lastRenderedPageBreak/>
+        <w:t>System Features</w:t>
       </w:r>
       <w:bookmarkEnd w:id="40"/>
       <w:bookmarkEnd w:id="41"/>
@@ -3298,27 +3337,6 @@
         <w:pStyle w:val="template"/>
       </w:pPr>
       <w:r>
-        <w:t>&lt;Describe the requirements associated with any communications functions required by this product, including e-mail, web browser, network server communications protocols, electronic forms, and so on. Define any pertinent message formatting. Identify any communication standards that will be used, such as FTP or HTTP. Specify any communication security or encryption issues, data transfer rates, and synchronization mechanisms.&gt;</w:t>
-      </w:r>
-    </w:p>
-    <w:p>
-      <w:pPr>
-        <w:pStyle w:val="Heading1"/>
-      </w:pPr>
-      <w:bookmarkStart w:id="42" w:name="_Toc439994687"/>
-      <w:bookmarkStart w:id="43" w:name="_Toc104121918"/>
-      <w:r>
-        <w:lastRenderedPageBreak/>
-        <w:t>System Features</w:t>
-      </w:r>
-      <w:bookmarkEnd w:id="42"/>
-      <w:bookmarkEnd w:id="43"/>
-    </w:p>
-    <w:p>
-      <w:pPr>
-        <w:pStyle w:val="template"/>
-      </w:pPr>
-      <w:r>
         <w:t>&lt;This template illustrates organizing the functional requirements for the product by system features, the major services provided by the product. You may prefer to organize this section by use case, mode of operation, user class, object class, functional hierarchy, or combinations of these, whatever makes the most logical sense for your product.&gt;</w:t>
       </w:r>
     </w:p>
@@ -3326,20 +3344,8 @@
       <w:pPr>
         <w:pStyle w:val="Heading2"/>
       </w:pPr>
-      <w:bookmarkStart w:id="44" w:name="_Toc439994688"/>
-      <w:bookmarkStart w:id="45" w:name="_Toc104121919"/>
-      <w:r>
-        <w:t>System Feature 1</w:t>
-      </w:r>
-      <w:bookmarkEnd w:id="44"/>
-      <w:bookmarkEnd w:id="45"/>
-    </w:p>
-    <w:p>
-      <w:pPr>
-        <w:pStyle w:val="template"/>
-      </w:pPr>
-      <w:r>
-        <w:t>&lt;Don’t really say “System Feature 1.” State the feature name in just a few words.&gt;</w:t>
+      <w:r>
+        <w:t>Website Signup</w:t>
       </w:r>
     </w:p>
     <w:p>
@@ -3353,6 +3359,64 @@
         <w:tab/>
         <w:t>Description and Priority</w:t>
       </w:r>
+    </w:p>
+    <w:p>
+      <w:pPr>
+        <w:pStyle w:val="level4"/>
+      </w:pPr>
+      <w:r>
+        <w:t>A new or existing user can create a new account using their given email address, username and password. This is a high priority feature that is required for any user to become an active member.</w:t>
+      </w:r>
+    </w:p>
+    <w:p>
+      <w:pPr>
+        <w:pStyle w:val="level4"/>
+      </w:pPr>
+      <w:r>
+        <w:t>4.1.2</w:t>
+      </w:r>
+      <w:r>
+        <w:tab/>
+        <w:t>Stimulus/Response Sequences</w:t>
+      </w:r>
+    </w:p>
+    <w:p>
+      <w:pPr>
+        <w:pStyle w:val="level4"/>
+      </w:pPr>
+      <w:r>
+        <w:t xml:space="preserve">The user will first access the website via search engine or </w:t>
+      </w:r>
+      <w:proofErr w:type="spellStart"/>
+      <w:r>
+        <w:t>url</w:t>
+      </w:r>
+      <w:proofErr w:type="spellEnd"/>
+      <w:r>
+        <w:t>. They will click on the signup button on the home page and fill in the required form. Upon completion and successful account creation, the user will be forwarded to the login screen. Here they can use their new account details to perform a login. Should the validation of user details fail upon signup, the form will display an appropriate error.</w:t>
+      </w:r>
+    </w:p>
+    <w:p>
+      <w:pPr>
+        <w:pStyle w:val="level4"/>
+      </w:pPr>
+      <w:r>
+        <w:t>4.1.3</w:t>
+      </w:r>
+      <w:r>
+        <w:tab/>
+        <w:t>Functional Requirements</w:t>
+      </w:r>
+    </w:p>
+    <w:p>
+      <w:pPr>
+        <w:pStyle w:val="level4"/>
+      </w:pPr>
+    </w:p>
+    <w:p>
+      <w:pPr>
+        <w:pStyle w:val="level4"/>
+      </w:pPr>
     </w:p>
     <w:p>
       <w:pPr>
@@ -3362,21 +3426,12 @@
           <w:numId w:val="0"/>
         </w:numPr>
         <w:ind w:left="1350" w:hanging="716"/>
-      </w:pPr>
-      <w:r>
-        <w:t>&lt;Provide a short description of the feature and indicate whether it is of High, Medium, or Low priority. You could also include specific priority component ratings, such as benefit, penalty, cost, and risk (each rated on a relative scale from a low of 1 to a high of 9).&gt;</w:t>
-      </w:r>
-    </w:p>
-    <w:p>
-      <w:pPr>
-        <w:pStyle w:val="level4"/>
-      </w:pPr>
-      <w:r>
-        <w:t>4.1.2</w:t>
-      </w:r>
-      <w:r>
-        <w:tab/>
-        <w:t>Stimulus/Response Sequences</w:t>
+        <w:rPr>
+          <w:rFonts w:ascii="Times New Roman" w:hAnsi="Times New Roman"/>
+        </w:rPr>
+      </w:pPr>
+      <w:r>
+        <w:t>&lt;Itemize the detailed functional requirements associated with this feature. These are the software capabilities that must be present in order for the user to carry out the services provided by the feature, or to execute the use case. Include how the product should respond to anticipated error conditions or invalid inputs. Requirements should be concise, complete, unambiguous, verifiable, and necessary. Use “TBD” as a placeholder to indicate when necessary information is not yet available.&gt;</w:t>
       </w:r>
     </w:p>
     <w:p>
@@ -3388,29 +3443,6 @@
         </w:numPr>
         <w:ind w:left="1350" w:hanging="716"/>
       </w:pPr>
-      <w:r>
-        <w:t xml:space="preserve">&lt;List the sequences of user actions and system responses that stimulate the </w:t>
-      </w:r>
-      <w:proofErr w:type="spellStart"/>
-      <w:r>
-        <w:t>behavior</w:t>
-      </w:r>
-      <w:proofErr w:type="spellEnd"/>
-      <w:r>
-        <w:t xml:space="preserve"> defined for this feature. These will correspond to the dialog elements associated with use cases.&gt;</w:t>
-      </w:r>
-    </w:p>
-    <w:p>
-      <w:pPr>
-        <w:pStyle w:val="level4"/>
-      </w:pPr>
-      <w:r>
-        <w:t>4.1.3</w:t>
-      </w:r>
-      <w:r>
-        <w:tab/>
-        <w:t>Functional Requirements</w:t>
-      </w:r>
     </w:p>
     <w:p>
       <w:pPr>
@@ -3420,12 +3452,9 @@
           <w:numId w:val="0"/>
         </w:numPr>
         <w:ind w:left="1350" w:hanging="716"/>
-        <w:rPr>
-          <w:rFonts w:ascii="Times New Roman" w:hAnsi="Times New Roman"/>
-        </w:rPr>
-      </w:pPr>
-      <w:r>
-        <w:t>&lt;Itemize the detailed functional requirements associated with this feature. These are the software capabilities that must be present in order for the user to carry out the services provided by the feature, or to execute the use case. Include how the product should respond to anticipated error conditions or invalid inputs. Requirements should be concise, complete, unambiguous, verifiable, and necessary. Use “TBD” as a placeholder to indicate when necessary information is not yet available.&gt;</w:t>
+      </w:pPr>
+      <w:r>
+        <w:t>&lt;Each requirement should be uniquely identified with a sequence number or a meaningful tag of some kind.&gt;</w:t>
       </w:r>
     </w:p>
     <w:p>
@@ -3436,29 +3465,6 @@
           <w:numId w:val="0"/>
         </w:numPr>
         <w:ind w:left="1350" w:hanging="716"/>
-      </w:pPr>
-    </w:p>
-    <w:p>
-      <w:pPr>
-        <w:pStyle w:val="level3text"/>
-        <w:numPr>
-          <w:ilvl w:val="12"/>
-          <w:numId w:val="0"/>
-        </w:numPr>
-        <w:ind w:left="1350" w:hanging="716"/>
-      </w:pPr>
-      <w:r>
-        <w:t>&lt;Each requirement should be uniquely identified with a sequence number or a meaningful tag of some kind.&gt;</w:t>
-      </w:r>
-    </w:p>
-    <w:p>
-      <w:pPr>
-        <w:pStyle w:val="level3text"/>
-        <w:numPr>
-          <w:ilvl w:val="12"/>
-          <w:numId w:val="0"/>
-        </w:numPr>
-        <w:ind w:left="1350" w:hanging="716"/>
         <w:rPr>
           <w:rFonts w:ascii="Times New Roman" w:hAnsi="Times New Roman"/>
         </w:rPr>
@@ -3490,220 +3496,18 @@
       <w:pPr>
         <w:pStyle w:val="Heading2"/>
       </w:pPr>
-      <w:bookmarkStart w:id="46" w:name="_Toc439994689"/>
-      <w:bookmarkStart w:id="47" w:name="_Toc104121920"/>
+      <w:bookmarkStart w:id="42" w:name="_Toc439994689"/>
+      <w:bookmarkStart w:id="43" w:name="_Toc104121920"/>
       <w:r>
         <w:t>System Feature 2 (and so on)</w:t>
       </w:r>
-      <w:bookmarkEnd w:id="46"/>
-      <w:bookmarkEnd w:id="47"/>
-    </w:p>
-    <w:p>
-      <w:pPr>
-        <w:pStyle w:val="Heading1"/>
-      </w:pPr>
-      <w:bookmarkStart w:id="48" w:name="_Toc104121921"/>
-      <w:bookmarkStart w:id="49" w:name="_Toc439994690"/>
-      <w:r>
-        <w:lastRenderedPageBreak/>
-        <w:t xml:space="preserve">Other </w:t>
-      </w:r>
-      <w:r>
-        <w:t>Non-functional</w:t>
-      </w:r>
-      <w:r>
-        <w:t xml:space="preserve"> Requirements</w:t>
-      </w:r>
-      <w:bookmarkEnd w:id="48"/>
-    </w:p>
-    <w:p>
-      <w:pPr>
-        <w:pStyle w:val="Heading2"/>
-      </w:pPr>
-      <w:bookmarkStart w:id="50" w:name="_Toc104121922"/>
-      <w:r>
-        <w:t>Performance Requirements</w:t>
-      </w:r>
-      <w:bookmarkEnd w:id="49"/>
-      <w:bookmarkEnd w:id="50"/>
+      <w:bookmarkEnd w:id="42"/>
+      <w:bookmarkEnd w:id="43"/>
     </w:p>
     <w:p>
       <w:pPr>
         <w:pStyle w:val="template"/>
       </w:pPr>
-      <w:r>
-        <w:t>&lt;If there are performance requirements for the product under various circumstances, state them here and explain their rationale, to help the developers understand the intent and make suitable design choices. Specify the timing relationships for real time systems. Make such requirements as specific as possible. You may need to state performance requirements for individual functional requirements or features.&gt;</w:t>
-      </w:r>
-    </w:p>
-    <w:p>
-      <w:pPr>
-        <w:pStyle w:val="Heading2"/>
-      </w:pPr>
-      <w:bookmarkStart w:id="51" w:name="_Toc439994691"/>
-      <w:bookmarkStart w:id="52" w:name="_Toc104121923"/>
-      <w:r>
-        <w:t>Safety Requirements</w:t>
-      </w:r>
-      <w:bookmarkEnd w:id="51"/>
-      <w:bookmarkEnd w:id="52"/>
-    </w:p>
-    <w:p>
-      <w:pPr>
-        <w:pStyle w:val="template"/>
-      </w:pPr>
-      <w:r>
-        <w:t>&lt;Specify those requirements that are concerned with possible loss, damage, or harm that could result from the use of the product. Define any safeguards or actions that must be taken, as well as actions that must be prevented. Refer to any external policies or regulations that state safety issues that affect the product’s design or use. Define any safety certifications that must be satisfied.&gt;</w:t>
-      </w:r>
-    </w:p>
-    <w:p>
-      <w:pPr>
-        <w:pStyle w:val="Heading2"/>
-      </w:pPr>
-      <w:bookmarkStart w:id="53" w:name="_Toc439994692"/>
-      <w:bookmarkStart w:id="54" w:name="_Toc104121924"/>
-      <w:r>
-        <w:t>Security Requirements</w:t>
-      </w:r>
-      <w:bookmarkEnd w:id="53"/>
-      <w:bookmarkEnd w:id="54"/>
-    </w:p>
-    <w:p>
-      <w:pPr>
-        <w:pStyle w:val="template"/>
-      </w:pPr>
-      <w:r>
-        <w:t>&lt;Specify any requirements regarding security or privacy issues surrounding use of the product or protection of the data used or created by the product. Define any user identity authentication requirements. Refer to any external policies or regulations containing security issues that affect the product. Define any security or privacy certifications that must be satisfied.&gt;</w:t>
-      </w:r>
-    </w:p>
-    <w:p>
-      <w:pPr>
-        <w:pStyle w:val="Heading2"/>
-      </w:pPr>
-      <w:bookmarkStart w:id="55" w:name="_Toc439994693"/>
-      <w:bookmarkStart w:id="56" w:name="_Toc104121925"/>
-      <w:r>
-        <w:t>Software Quality Attributes</w:t>
-      </w:r>
-      <w:bookmarkEnd w:id="55"/>
-      <w:bookmarkEnd w:id="56"/>
-    </w:p>
-    <w:p>
-      <w:pPr>
-        <w:pStyle w:val="template"/>
-      </w:pPr>
-      <w:r>
-        <w:t>&lt;Specify any additional quality characteristics for the product that will be important to either the customers or the developers. Some to consider are: adaptability, availability, correctness, flexibility, interoperability, maintainability, portability, reliability, reusability, robustness, testability, and usability. Write these to be specific, quantitative, and verifiable when possible. At the least, clarify the relative preferences for various attributes, such as ease of use over ease of learning.&gt;</w:t>
-      </w:r>
-    </w:p>
-    <w:p>
-      <w:pPr>
-        <w:pStyle w:val="Heading2"/>
-      </w:pPr>
-      <w:bookmarkStart w:id="57" w:name="_Toc439994694"/>
-      <w:bookmarkStart w:id="58" w:name="_Toc104121926"/>
-      <w:r>
-        <w:t>Business Rules</w:t>
-      </w:r>
-      <w:bookmarkEnd w:id="57"/>
-      <w:bookmarkEnd w:id="58"/>
-    </w:p>
-    <w:p>
-      <w:pPr>
-        <w:pStyle w:val="template"/>
-      </w:pPr>
-      <w:r>
-        <w:t>&lt;List any operating principles about the product, such as which individuals or roles can perform which functions under specific circumstances. These are not functional requirements in themselves, but they may imply certain functional requirements to enforce the rules.&gt;</w:t>
-      </w:r>
-    </w:p>
-    <w:p>
-      <w:pPr>
-        <w:pStyle w:val="Heading1"/>
-      </w:pPr>
-      <w:bookmarkStart w:id="59" w:name="_Toc439994695"/>
-      <w:bookmarkStart w:id="60" w:name="_Toc104121927"/>
-      <w:r>
-        <w:lastRenderedPageBreak/>
-        <w:t>Other Requirements</w:t>
-      </w:r>
-      <w:bookmarkEnd w:id="59"/>
-      <w:bookmarkEnd w:id="60"/>
-    </w:p>
-    <w:p>
-      <w:pPr>
-        <w:pStyle w:val="template"/>
-      </w:pPr>
-      <w:r>
-        <w:t>&lt;Define any other requirements not covered elsewhere in the SRS. This might include database requirements, internationalization requirements, legal requirements, reuse objectives for the project, and so on. Add any new sections that are pertinent to the project.&gt;</w:t>
-      </w:r>
-    </w:p>
-    <w:p>
-      <w:pPr>
-        <w:pStyle w:val="TOCEntry"/>
-      </w:pPr>
-      <w:bookmarkStart w:id="61" w:name="_Toc439994696"/>
-      <w:bookmarkStart w:id="62" w:name="_Toc104121928"/>
-      <w:r>
-        <w:t>Appendix A: Glossary</w:t>
-      </w:r>
-      <w:bookmarkEnd w:id="61"/>
-      <w:bookmarkEnd w:id="62"/>
-    </w:p>
-    <w:p>
-      <w:pPr>
-        <w:pStyle w:val="template"/>
-      </w:pPr>
-      <w:r>
-        <w:t>&lt;Define all the terms necessary to properly interpret the SRS, including acronyms and abbreviations. You may wish to build a separate glossary that spans multiple projects or the entire organization, and just include terms specific to a single project in each SRS.&gt;</w:t>
-      </w:r>
-    </w:p>
-    <w:p>
-      <w:pPr>
-        <w:pStyle w:val="TOCEntry"/>
-      </w:pPr>
-      <w:bookmarkStart w:id="63" w:name="_Toc439994697"/>
-      <w:bookmarkStart w:id="64" w:name="_Toc104121929"/>
-      <w:r>
-        <w:t>Appendix B: Analysis Models</w:t>
-      </w:r>
-      <w:bookmarkEnd w:id="63"/>
-      <w:bookmarkEnd w:id="64"/>
-    </w:p>
-    <w:p>
-      <w:pPr>
-        <w:pStyle w:val="template"/>
-        <w:rPr>
-          <w:i w:val="0"/>
-        </w:rPr>
-      </w:pPr>
-      <w:r>
-        <w:t>&lt;Optionally, include any pertinent analysis models, such as data flow diagrams, class diagrams, state-transition diagrams, or entity-relationship diagrams</w:t>
-      </w:r>
-      <w:r>
-        <w:rPr>
-          <w:i w:val="0"/>
-        </w:rPr>
-        <w:t>.&gt;</w:t>
-      </w:r>
-    </w:p>
-    <w:p>
-      <w:pPr>
-        <w:pStyle w:val="TOCEntry"/>
-      </w:pPr>
-      <w:bookmarkStart w:id="65" w:name="_Toc439994698"/>
-      <w:bookmarkStart w:id="66" w:name="_Toc104121930"/>
-      <w:r>
-        <w:t>Appendix C: To Be Determined List</w:t>
-      </w:r>
-      <w:bookmarkEnd w:id="65"/>
-      <w:bookmarkEnd w:id="66"/>
-    </w:p>
-    <w:p>
-      <w:pPr>
-        <w:pStyle w:val="template"/>
-      </w:pPr>
-      <w:r>
-        <w:t>&lt;Collect a numbered list of the TBD (to be determined) references that remain in the SRS so they can be tracked to closure.&gt;</w:t>
-      </w:r>
     </w:p>
     <w:sectPr>
       <w:headerReference w:type="default" r:id="rId11"/>
@@ -4056,6 +3860,119 @@
     </w:lvl>
   </w:abstractNum>
   <w:abstractNum w:abstractNumId="2" w15:restartNumberingAfterBreak="0">
+    <w:nsid w:val="4D474F25"/>
+    <w:multiLevelType w:val="hybridMultilevel"/>
+    <w:tmpl w:val="244A877C"/>
+    <w:lvl w:ilvl="0" w:tplc="08090001">
+      <w:start w:val="1"/>
+      <w:numFmt w:val="bullet"/>
+      <w:lvlText w:val=""/>
+      <w:lvlJc w:val="left"/>
+      <w:pPr>
+        <w:ind w:left="720" w:hanging="360"/>
+      </w:pPr>
+      <w:rPr>
+        <w:rFonts w:ascii="Symbol" w:hAnsi="Symbol" w:hint="default"/>
+      </w:rPr>
+    </w:lvl>
+    <w:lvl w:ilvl="1" w:tplc="08090003" w:tentative="1">
+      <w:start w:val="1"/>
+      <w:numFmt w:val="bullet"/>
+      <w:lvlText w:val="o"/>
+      <w:lvlJc w:val="left"/>
+      <w:pPr>
+        <w:ind w:left="1440" w:hanging="360"/>
+      </w:pPr>
+      <w:rPr>
+        <w:rFonts w:ascii="Courier New" w:hAnsi="Courier New" w:cs="Courier New" w:hint="default"/>
+      </w:rPr>
+    </w:lvl>
+    <w:lvl w:ilvl="2" w:tplc="08090005" w:tentative="1">
+      <w:start w:val="1"/>
+      <w:numFmt w:val="bullet"/>
+      <w:lvlText w:val=""/>
+      <w:lvlJc w:val="left"/>
+      <w:pPr>
+        <w:ind w:left="2160" w:hanging="360"/>
+      </w:pPr>
+      <w:rPr>
+        <w:rFonts w:ascii="Wingdings" w:hAnsi="Wingdings" w:hint="default"/>
+      </w:rPr>
+    </w:lvl>
+    <w:lvl w:ilvl="3" w:tplc="08090001" w:tentative="1">
+      <w:start w:val="1"/>
+      <w:numFmt w:val="bullet"/>
+      <w:lvlText w:val=""/>
+      <w:lvlJc w:val="left"/>
+      <w:pPr>
+        <w:ind w:left="2880" w:hanging="360"/>
+      </w:pPr>
+      <w:rPr>
+        <w:rFonts w:ascii="Symbol" w:hAnsi="Symbol" w:hint="default"/>
+      </w:rPr>
+    </w:lvl>
+    <w:lvl w:ilvl="4" w:tplc="08090003" w:tentative="1">
+      <w:start w:val="1"/>
+      <w:numFmt w:val="bullet"/>
+      <w:lvlText w:val="o"/>
+      <w:lvlJc w:val="left"/>
+      <w:pPr>
+        <w:ind w:left="3600" w:hanging="360"/>
+      </w:pPr>
+      <w:rPr>
+        <w:rFonts w:ascii="Courier New" w:hAnsi="Courier New" w:cs="Courier New" w:hint="default"/>
+      </w:rPr>
+    </w:lvl>
+    <w:lvl w:ilvl="5" w:tplc="08090005" w:tentative="1">
+      <w:start w:val="1"/>
+      <w:numFmt w:val="bullet"/>
+      <w:lvlText w:val=""/>
+      <w:lvlJc w:val="left"/>
+      <w:pPr>
+        <w:ind w:left="4320" w:hanging="360"/>
+      </w:pPr>
+      <w:rPr>
+        <w:rFonts w:ascii="Wingdings" w:hAnsi="Wingdings" w:hint="default"/>
+      </w:rPr>
+    </w:lvl>
+    <w:lvl w:ilvl="6" w:tplc="08090001" w:tentative="1">
+      <w:start w:val="1"/>
+      <w:numFmt w:val="bullet"/>
+      <w:lvlText w:val=""/>
+      <w:lvlJc w:val="left"/>
+      <w:pPr>
+        <w:ind w:left="5040" w:hanging="360"/>
+      </w:pPr>
+      <w:rPr>
+        <w:rFonts w:ascii="Symbol" w:hAnsi="Symbol" w:hint="default"/>
+      </w:rPr>
+    </w:lvl>
+    <w:lvl w:ilvl="7" w:tplc="08090003" w:tentative="1">
+      <w:start w:val="1"/>
+      <w:numFmt w:val="bullet"/>
+      <w:lvlText w:val="o"/>
+      <w:lvlJc w:val="left"/>
+      <w:pPr>
+        <w:ind w:left="5760" w:hanging="360"/>
+      </w:pPr>
+      <w:rPr>
+        <w:rFonts w:ascii="Courier New" w:hAnsi="Courier New" w:cs="Courier New" w:hint="default"/>
+      </w:rPr>
+    </w:lvl>
+    <w:lvl w:ilvl="8" w:tplc="08090005" w:tentative="1">
+      <w:start w:val="1"/>
+      <w:numFmt w:val="bullet"/>
+      <w:lvlText w:val=""/>
+      <w:lvlJc w:val="left"/>
+      <w:pPr>
+        <w:ind w:left="6480" w:hanging="360"/>
+      </w:pPr>
+      <w:rPr>
+        <w:rFonts w:ascii="Wingdings" w:hAnsi="Wingdings" w:hint="default"/>
+      </w:rPr>
+    </w:lvl>
+  </w:abstractNum>
+  <w:abstractNum w:abstractNumId="3" w15:restartNumberingAfterBreak="0">
     <w:nsid w:val="53CA2CB6"/>
     <w:multiLevelType w:val="hybridMultilevel"/>
     <w:tmpl w:val="02246E0E"/>
@@ -4195,7 +4112,7 @@
       </w:rPr>
     </w:lvl>
   </w:abstractNum>
-  <w:abstractNum w:abstractNumId="3" w15:restartNumberingAfterBreak="0">
+  <w:abstractNum w:abstractNumId="4" w15:restartNumberingAfterBreak="0">
     <w:nsid w:val="5F075455"/>
     <w:multiLevelType w:val="hybridMultilevel"/>
     <w:tmpl w:val="01DA5656"/>
@@ -4284,7 +4201,7 @@
       </w:pPr>
     </w:lvl>
   </w:abstractNum>
-  <w:abstractNum w:abstractNumId="4" w15:restartNumberingAfterBreak="0">
+  <w:abstractNum w:abstractNumId="5" w15:restartNumberingAfterBreak="0">
     <w:nsid w:val="740C3B59"/>
     <w:multiLevelType w:val="hybridMultilevel"/>
     <w:tmpl w:val="299EF5C0"/>
@@ -4401,16 +4318,19 @@
     <w:abstractNumId w:val="0"/>
   </w:num>
   <w:num w:numId="2" w16cid:durableId="1406684650">
+    <w:abstractNumId w:val="4"/>
+  </w:num>
+  <w:num w:numId="3" w16cid:durableId="1920215560">
     <w:abstractNumId w:val="3"/>
   </w:num>
-  <w:num w:numId="3" w16cid:durableId="1920215560">
-    <w:abstractNumId w:val="2"/>
-  </w:num>
   <w:num w:numId="4" w16cid:durableId="1653563120">
-    <w:abstractNumId w:val="4"/>
+    <w:abstractNumId w:val="5"/>
   </w:num>
   <w:num w:numId="5" w16cid:durableId="726610143">
     <w:abstractNumId w:val="1"/>
+  </w:num>
+  <w:num w:numId="6" w16cid:durableId="1278949498">
+    <w:abstractNumId w:val="2"/>
   </w:num>
 </w:numbering>
 </file>

</xml_diff>